<commit_message>
adding notes to D08-masterAWS
</commit_message>
<xml_diff>
--- a/Mastering AWS/By saikiranpinapathruni/mastering-aws-main/Day08/Step by Step Lab-AWS Transit Gateway (TGW).docx
+++ b/Mastering AWS/By saikiranpinapathruni/mastering-aws-main/Day08/Step by Step Lab-AWS Transit Gateway (TGW).docx
@@ -26,6 +26,28 @@
           <w14:ligatures w14:val="none"/>
         </w:rPr>
       </w:pPr>
+      <w:r>
+        <w:rPr>
+          <w:rFonts w:ascii="Segoe UI" w:eastAsia="Times New Roman" w:hAnsi="Segoe UI" w:cs="Segoe UI"/>
+          <w:b/>
+          <w:bCs/>
+          <w:color w:val="0F9ED5" w:themeColor="accent4"/>
+          <w:kern w:val="36"/>
+          <w:sz w:val="41"/>
+          <w:szCs w:val="41"/>
+          <w:lang w:eastAsia="en-IN"/>
+          <w14:textOutline w14:w="0" w14:cap="flat" w14:cmpd="sng" w14:algn="ctr">
+            <w14:noFill/>
+            <w14:prstDash w14:val="solid"/>
+            <w14:round/>
+          </w14:textOutline>
+          <w14:props3d w14:extrusionH="57150" w14:contourW="0" w14:prstMaterial="softEdge">
+            <w14:bevelT w14:w="25400" w14:h="38100" w14:prst="circle"/>
+          </w14:props3d>
+          <w14:ligatures w14:val="none"/>
+        </w:rPr>
+        <w:t xml:space="preserve"> </w:t>
+      </w:r>
       <w:r>
         <w:rPr>
           <w:rFonts w:ascii="Segoe UI" w:eastAsia="Times New Roman" w:hAnsi="Segoe UI" w:cs="Segoe UI"/>

</xml_diff>